<commit_message>
Revert "Update Taller 6 - grupo 4.docx"
This reverts commit 3196d05f1365936ba87d230935a7a99857c06ebe.
</commit_message>
<xml_diff>
--- a/Taller 6 - grupo 4.docx
+++ b/Taller 6 - grupo 4.docx
@@ -360,7 +360,7 @@
               <w:szCs w:val="32"/>
               <w:lang w:val="es-ES"/>
             </w:rPr>
-            <w:t>BURGOS TAMAYO THOMAS JORDY</w:t>
+            <w:t>MACIAS MENDOZA CHRISTIAN JAVIER</w:t>
           </w:r>
         </w:p>
         <w:p>
@@ -390,21 +390,24 @@
               <w:lang w:val="es-ES"/>
             </w:rPr>
           </w:pPr>
-          <w:r>
-            <w:rPr>
-              <w:rFonts w:ascii="Arial" w:hAnsi="Arial" w:cs="Arial"/>
-              <w:b/>
-              <w:bCs/>
-              <w:sz w:val="32"/>
-              <w:szCs w:val="32"/>
-              <w:lang w:val="es-ES"/>
-            </w:rPr>
-            <w:t>MACIAS MENDOZA CHRISTIAN JAVIER</w:t>
-          </w:r>
+          <w:hyperlink r:id="rId9" w:history="1">
+            <w:r>
+              <w:rPr>
+                <w:rFonts w:ascii="Arial" w:hAnsi="Arial" w:cs="Arial"/>
+                <w:b/>
+                <w:bCs/>
+                <w:sz w:val="32"/>
+                <w:szCs w:val="32"/>
+                <w:lang w:val="es-ES"/>
+              </w:rPr>
+              <w:t>MALDONADO BONILLA DIEGO ALEJANDRO</w:t>
+            </w:r>
+          </w:hyperlink>
         </w:p>
         <w:p>
           <w:pPr>
             <w:pStyle w:val="Sinespaciado"/>
+            <w:jc w:val="center"/>
             <w:rPr>
               <w:rFonts w:ascii="Arial" w:hAnsi="Arial" w:cs="Arial"/>
               <w:b/>
@@ -959,27 +962,6 @@
     </w:p>
     <w:p>
       <w:pPr>
-        <w:rPr>
-          <w:rFonts w:ascii="Arial" w:hAnsi="Arial" w:cs="Arial"/>
-        </w:rPr>
-      </w:pPr>
-    </w:p>
-    <w:p>
-      <w:pPr>
-        <w:rPr>
-          <w:rFonts w:ascii="Arial" w:hAnsi="Arial" w:cs="Arial"/>
-        </w:rPr>
-      </w:pPr>
-    </w:p>
-    <w:p>
-      <w:pPr>
-        <w:rPr>
-          <w:rFonts w:ascii="Arial" w:hAnsi="Arial" w:cs="Arial"/>
-        </w:rPr>
-      </w:pPr>
-    </w:p>
-    <w:p>
-      <w:pPr>
         <w:spacing w:line="360" w:lineRule="auto"/>
         <w:jc w:val="both"/>
         <w:rPr>
@@ -1025,7 +1007,6 @@
           <w:bCs/>
           <w:color w:val="000000" w:themeColor="text1"/>
         </w:rPr>
-        <w:lastRenderedPageBreak/>
         <w:t>Codigo</w:t>
       </w:r>
       <w:proofErr w:type="spellEnd"/>
@@ -1039,21 +1020,6 @@
         <w:t xml:space="preserve"> Fuente</w:t>
       </w:r>
       <w:bookmarkEnd w:id="0"/>
-    </w:p>
-    <w:p>
-      <w:pPr>
-        <w:jc w:val="center"/>
-      </w:pPr>
-    </w:p>
-    <w:p>
-      <w:pPr>
-        <w:jc w:val="center"/>
-      </w:pPr>
-    </w:p>
-    <w:p>
-      <w:pPr>
-        <w:jc w:val="center"/>
-      </w:pPr>
     </w:p>
     <w:p>
       <w:pPr>
@@ -1092,7 +1058,7 @@
         </w:rPr>
         <w:t xml:space="preserve"> </w:t>
       </w:r>
-      <w:hyperlink r:id="rId9" w:history="1">
+      <w:hyperlink r:id="rId10" w:history="1">
         <w:r>
           <w:rPr>
             <w:rStyle w:val="Hipervnculo"/>
@@ -1117,8 +1083,8 @@
       </w:r>
     </w:p>
     <w:sectPr>
-      <w:headerReference w:type="default" r:id="rId10"/>
-      <w:headerReference w:type="first" r:id="rId11"/>
+      <w:headerReference w:type="default" r:id="rId11"/>
+      <w:headerReference w:type="first" r:id="rId12"/>
       <w:pgSz w:w="11906" w:h="16838"/>
       <w:pgMar w:top="1417" w:right="1701" w:bottom="1417" w:left="1701" w:header="708" w:footer="708" w:gutter="0"/>
       <w:pgNumType w:start="0"/>
@@ -1393,7 +1359,7 @@
         <v:path o:extrusionok="f" gradientshapeok="t" o:connecttype="rect"/>
         <o:lock v:ext="edit" aspectratio="t"/>
       </v:shapetype>
-      <v:shape id="_x0000_i1084" type="#_x0000_t75" style="width:12pt;height:12pt" o:bullet="t">
+      <v:shape id="_x0000_i1054" type="#_x0000_t75" style="width:12pt;height:12pt" o:bullet="t">
         <v:imagedata r:id="rId1" o:title="mso9AF3"/>
       </v:shape>
     </w:pict>

</xml_diff>